<commit_message>
Added list and dict comprehension
</commit_message>
<xml_diff>
--- a/Python_Cheat_Sheet.docx
+++ b/Python_Cheat_Sheet.docx
@@ -73,7 +73,7 @@
           <w:r>
             <w:fldChar w:fldCharType="separate"/>
           </w:r>
-          <w:hyperlink w:anchor="_Toc60347913" w:history="1">
+          <w:hyperlink w:anchor="_Toc60488157" w:history="1">
             <w:r>
               <w:rPr>
                 <w:rStyle w:val="Hyperlink"/>
@@ -100,7 +100,7 @@
                 <w:noProof/>
                 <w:webHidden/>
               </w:rPr>
-              <w:instrText xml:space="preserve"> PAGEREF _Toc60347913 \h </w:instrText>
+              <w:instrText xml:space="preserve"> PAGEREF _Toc60488157 \h </w:instrText>
             </w:r>
             <w:r>
               <w:rPr>
@@ -144,7 +144,7 @@
               <w:szCs w:val="22"/>
             </w:rPr>
           </w:pPr>
-          <w:hyperlink w:anchor="_Toc60347914" w:history="1">
+          <w:hyperlink w:anchor="_Toc60488158" w:history="1">
             <w:r>
               <w:rPr>
                 <w:rStyle w:val="Hyperlink"/>
@@ -171,7 +171,7 @@
                 <w:noProof/>
                 <w:webHidden/>
               </w:rPr>
-              <w:instrText xml:space="preserve"> PAGEREF _Toc60347914 \h </w:instrText>
+              <w:instrText xml:space="preserve"> PAGEREF _Toc60488158 \h </w:instrText>
             </w:r>
             <w:r>
               <w:rPr>
@@ -215,7 +215,7 @@
               <w:szCs w:val="22"/>
             </w:rPr>
           </w:pPr>
-          <w:hyperlink w:anchor="_Toc60347915" w:history="1">
+          <w:hyperlink w:anchor="_Toc60488159" w:history="1">
             <w:r>
               <w:rPr>
                 <w:rStyle w:val="Hyperlink"/>
@@ -242,7 +242,7 @@
                 <w:noProof/>
                 <w:webHidden/>
               </w:rPr>
-              <w:instrText xml:space="preserve"> PAGEREF _Toc60347915 \h </w:instrText>
+              <w:instrText xml:space="preserve"> PAGEREF _Toc60488159 \h </w:instrText>
             </w:r>
             <w:r>
               <w:rPr>
@@ -286,7 +286,7 @@
               <w:szCs w:val="22"/>
             </w:rPr>
           </w:pPr>
-          <w:hyperlink w:anchor="_Toc60347916" w:history="1">
+          <w:hyperlink w:anchor="_Toc60488160" w:history="1">
             <w:r>
               <w:rPr>
                 <w:rStyle w:val="Hyperlink"/>
@@ -313,7 +313,7 @@
                 <w:noProof/>
                 <w:webHidden/>
               </w:rPr>
-              <w:instrText xml:space="preserve"> PAGEREF _Toc60347916 \h </w:instrText>
+              <w:instrText xml:space="preserve"> PAGEREF _Toc60488160 \h </w:instrText>
             </w:r>
             <w:r>
               <w:rPr>
@@ -351,16 +351,19 @@
               <w:tab w:val="right" w:leader="dot" w:pos="10070"/>
             </w:tabs>
             <w:rPr>
+              <w:rFonts w:asciiTheme="minorHAnsi" w:eastAsiaTheme="minorEastAsia" w:hAnsiTheme="minorHAnsi" w:cstheme="minorBidi"/>
               <w:noProof/>
+              <w:sz w:val="22"/>
+              <w:szCs w:val="22"/>
             </w:rPr>
           </w:pPr>
-          <w:hyperlink w:anchor="_Toc60347917" w:history="1">
+          <w:hyperlink w:anchor="_Toc60488161" w:history="1">
             <w:r>
               <w:rPr>
                 <w:rStyle w:val="Hyperlink"/>
                 <w:noProof/>
               </w:rPr>
-              <w:t>Data Cleaning</w:t>
+              <w:t>Selection</w:t>
             </w:r>
             <w:r>
               <w:rPr>
@@ -381,7 +384,7 @@
                 <w:noProof/>
                 <w:webHidden/>
               </w:rPr>
-              <w:instrText xml:space="preserve"> PAGEREF _Toc60347917 \h </w:instrText>
+              <w:instrText xml:space="preserve"> PAGEREF _Toc60488161 \h </w:instrText>
             </w:r>
             <w:r>
               <w:rPr>
@@ -419,16 +422,19 @@
               <w:tab w:val="right" w:leader="dot" w:pos="10070"/>
             </w:tabs>
             <w:rPr>
+              <w:rFonts w:asciiTheme="minorHAnsi" w:eastAsiaTheme="minorEastAsia" w:hAnsiTheme="minorHAnsi" w:cstheme="minorBidi"/>
               <w:noProof/>
+              <w:sz w:val="22"/>
+              <w:szCs w:val="22"/>
             </w:rPr>
           </w:pPr>
-          <w:hyperlink w:anchor="_Toc60347918" w:history="1">
+          <w:hyperlink w:anchor="_Toc60488162" w:history="1">
             <w:r>
               <w:rPr>
                 <w:rStyle w:val="Hyperlink"/>
                 <w:noProof/>
               </w:rPr>
-              <w:t>Statistical Analysis</w:t>
+              <w:t>Cleaning</w:t>
             </w:r>
             <w:r>
               <w:rPr>
@@ -449,7 +455,7 @@
                 <w:noProof/>
                 <w:webHidden/>
               </w:rPr>
-              <w:instrText xml:space="preserve"> PAGEREF _Toc60347918 \h </w:instrText>
+              <w:instrText xml:space="preserve"> PAGEREF _Toc60488162 \h </w:instrText>
             </w:r>
             <w:r>
               <w:rPr>
@@ -487,16 +493,19 @@
               <w:tab w:val="right" w:leader="dot" w:pos="10070"/>
             </w:tabs>
             <w:rPr>
+              <w:rFonts w:asciiTheme="minorHAnsi" w:eastAsiaTheme="minorEastAsia" w:hAnsiTheme="minorHAnsi" w:cstheme="minorBidi"/>
               <w:noProof/>
+              <w:sz w:val="22"/>
+              <w:szCs w:val="22"/>
             </w:rPr>
           </w:pPr>
-          <w:hyperlink w:anchor="_Toc60347919" w:history="1">
+          <w:hyperlink w:anchor="_Toc60488163" w:history="1">
             <w:r>
               <w:rPr>
                 <w:rStyle w:val="Hyperlink"/>
                 <w:noProof/>
               </w:rPr>
-              <w:t>Filtering Data</w:t>
+              <w:t>Filtering</w:t>
             </w:r>
             <w:r>
               <w:rPr>
@@ -517,7 +526,149 @@
                 <w:noProof/>
                 <w:webHidden/>
               </w:rPr>
-              <w:instrText xml:space="preserve"> PAGEREF _Toc60347919 \h </w:instrText>
+              <w:instrText xml:space="preserve"> PAGEREF _Toc60488163 \h </w:instrText>
+            </w:r>
+            <w:r>
+              <w:rPr>
+                <w:noProof/>
+                <w:webHidden/>
+              </w:rPr>
+            </w:r>
+            <w:r>
+              <w:rPr>
+                <w:noProof/>
+                <w:webHidden/>
+              </w:rPr>
+              <w:fldChar w:fldCharType="separate"/>
+            </w:r>
+            <w:r>
+              <w:rPr>
+                <w:noProof/>
+                <w:webHidden/>
+              </w:rPr>
+              <w:t>5</w:t>
+            </w:r>
+            <w:r>
+              <w:rPr>
+                <w:noProof/>
+                <w:webHidden/>
+              </w:rPr>
+              <w:fldChar w:fldCharType="end"/>
+            </w:r>
+          </w:hyperlink>
+        </w:p>
+        <w:p>
+          <w:pPr>
+            <w:pStyle w:val="TOC2"/>
+            <w:tabs>
+              <w:tab w:val="right" w:leader="dot" w:pos="10070"/>
+            </w:tabs>
+            <w:rPr>
+              <w:rFonts w:asciiTheme="minorHAnsi" w:eastAsiaTheme="minorEastAsia" w:hAnsiTheme="minorHAnsi" w:cstheme="minorBidi"/>
+              <w:noProof/>
+              <w:sz w:val="22"/>
+              <w:szCs w:val="22"/>
+            </w:rPr>
+          </w:pPr>
+          <w:hyperlink w:anchor="_Toc60488164" w:history="1">
+            <w:r>
+              <w:rPr>
+                <w:rStyle w:val="Hyperlink"/>
+                <w:noProof/>
+              </w:rPr>
+              <w:t>Analysis</w:t>
+            </w:r>
+            <w:r>
+              <w:rPr>
+                <w:noProof/>
+                <w:webHidden/>
+              </w:rPr>
+              <w:tab/>
+            </w:r>
+            <w:r>
+              <w:rPr>
+                <w:noProof/>
+                <w:webHidden/>
+              </w:rPr>
+              <w:fldChar w:fldCharType="begin"/>
+            </w:r>
+            <w:r>
+              <w:rPr>
+                <w:noProof/>
+                <w:webHidden/>
+              </w:rPr>
+              <w:instrText xml:space="preserve"> PAGEREF _Toc60488164 \h </w:instrText>
+            </w:r>
+            <w:r>
+              <w:rPr>
+                <w:noProof/>
+                <w:webHidden/>
+              </w:rPr>
+            </w:r>
+            <w:r>
+              <w:rPr>
+                <w:noProof/>
+                <w:webHidden/>
+              </w:rPr>
+              <w:fldChar w:fldCharType="separate"/>
+            </w:r>
+            <w:r>
+              <w:rPr>
+                <w:noProof/>
+                <w:webHidden/>
+              </w:rPr>
+              <w:t>5</w:t>
+            </w:r>
+            <w:r>
+              <w:rPr>
+                <w:noProof/>
+                <w:webHidden/>
+              </w:rPr>
+              <w:fldChar w:fldCharType="end"/>
+            </w:r>
+          </w:hyperlink>
+        </w:p>
+        <w:p>
+          <w:pPr>
+            <w:pStyle w:val="TOC2"/>
+            <w:tabs>
+              <w:tab w:val="right" w:leader="dot" w:pos="10070"/>
+            </w:tabs>
+            <w:rPr>
+              <w:rFonts w:asciiTheme="minorHAnsi" w:eastAsiaTheme="minorEastAsia" w:hAnsiTheme="minorHAnsi" w:cstheme="minorBidi"/>
+              <w:noProof/>
+              <w:sz w:val="22"/>
+              <w:szCs w:val="22"/>
+            </w:rPr>
+          </w:pPr>
+          <w:hyperlink w:anchor="_Toc60488165" w:history="1">
+            <w:r>
+              <w:rPr>
+                <w:rStyle w:val="Hyperlink"/>
+                <w:noProof/>
+              </w:rPr>
+              <w:t>Joining</w:t>
+            </w:r>
+            <w:r>
+              <w:rPr>
+                <w:noProof/>
+                <w:webHidden/>
+              </w:rPr>
+              <w:tab/>
+            </w:r>
+            <w:r>
+              <w:rPr>
+                <w:noProof/>
+                <w:webHidden/>
+              </w:rPr>
+              <w:fldChar w:fldCharType="begin"/>
+            </w:r>
+            <w:r>
+              <w:rPr>
+                <w:noProof/>
+                <w:webHidden/>
+              </w:rPr>
+              <w:instrText xml:space="preserve"> PAGEREF _Toc60488165 \h </w:instrText>
             </w:r>
             <w:r>
               <w:rPr>
@@ -561,7 +712,7 @@
               <w:szCs w:val="22"/>
             </w:rPr>
           </w:pPr>
-          <w:hyperlink w:anchor="_Toc60347920" w:history="1">
+          <w:hyperlink w:anchor="_Toc60488166" w:history="1">
             <w:r>
               <w:rPr>
                 <w:rStyle w:val="Hyperlink"/>
@@ -588,7 +739,7 @@
                 <w:noProof/>
                 <w:webHidden/>
               </w:rPr>
-              <w:instrText xml:space="preserve"> PAGEREF _Toc60347920 \h </w:instrText>
+              <w:instrText xml:space="preserve"> PAGEREF _Toc60488166 \h </w:instrText>
             </w:r>
             <w:r>
               <w:rPr>
@@ -608,7 +759,7 @@
                 <w:noProof/>
                 <w:webHidden/>
               </w:rPr>
-              <w:t>6</w:t>
+              <w:t>7</w:t>
             </w:r>
             <w:r>
               <w:rPr>
@@ -632,7 +783,7 @@
               <w:szCs w:val="22"/>
             </w:rPr>
           </w:pPr>
-          <w:hyperlink w:anchor="_Toc60347921" w:history="1">
+          <w:hyperlink w:anchor="_Toc60488167" w:history="1">
             <w:r>
               <w:rPr>
                 <w:rStyle w:val="Hyperlink"/>
@@ -659,7 +810,7 @@
                 <w:noProof/>
                 <w:webHidden/>
               </w:rPr>
-              <w:instrText xml:space="preserve"> PAGEREF _Toc60347921 \h </w:instrText>
+              <w:instrText xml:space="preserve"> PAGEREF _Toc60488167 \h </w:instrText>
             </w:r>
             <w:r>
               <w:rPr>
@@ -679,7 +830,7 @@
                 <w:noProof/>
                 <w:webHidden/>
               </w:rPr>
-              <w:t>7</w:t>
+              <w:t>8</w:t>
             </w:r>
             <w:r>
               <w:rPr>
@@ -703,7 +854,7 @@
               <w:szCs w:val="22"/>
             </w:rPr>
           </w:pPr>
-          <w:hyperlink w:anchor="_Toc60347922" w:history="1">
+          <w:hyperlink w:anchor="_Toc60488168" w:history="1">
             <w:r>
               <w:rPr>
                 <w:rStyle w:val="Hyperlink"/>
@@ -730,7 +881,7 @@
                 <w:noProof/>
                 <w:webHidden/>
               </w:rPr>
-              <w:instrText xml:space="preserve"> PAGEREF _Toc60347922 \h </w:instrText>
+              <w:instrText xml:space="preserve"> PAGEREF _Toc60488168 \h </w:instrText>
             </w:r>
             <w:r>
               <w:rPr>
@@ -750,7 +901,7 @@
                 <w:noProof/>
                 <w:webHidden/>
               </w:rPr>
-              <w:t>8</w:t>
+              <w:t>9</w:t>
             </w:r>
             <w:r>
               <w:rPr>
@@ -781,7 +932,7 @@
       <w:pPr>
         <w:pStyle w:val="Heading1"/>
       </w:pPr>
-      <w:bookmarkStart w:id="0" w:name="_Toc60347913"/>
+      <w:bookmarkStart w:id="0" w:name="_Toc60488157"/>
       <w:r>
         <w:lastRenderedPageBreak/>
         <w:t>About This Document</w:t>
@@ -818,7 +969,7 @@
       <w:pPr>
         <w:pStyle w:val="Heading1"/>
       </w:pPr>
-      <w:bookmarkStart w:id="1" w:name="_Toc60347914"/>
+      <w:bookmarkStart w:id="1" w:name="_Toc60488158"/>
       <w:r>
         <w:lastRenderedPageBreak/>
         <w:t>General Python</w:t>
@@ -877,7 +1028,149 @@
       </w:r>
     </w:p>
     <w:p/>
+    <w:p>
+      <w:pPr>
+        <w:pStyle w:val="CodeTitle"/>
+      </w:pPr>
+      <w:r>
+        <w:t>List Comprehension</w:t>
+      </w:r>
+    </w:p>
+    <w:p>
+      <w:r>
+        <w:t>Used to build lists using an iterator in a condensed format</w:t>
+      </w:r>
+    </w:p>
+    <w:p>
+      <w:pPr>
+        <w:pStyle w:val="Code"/>
+      </w:pPr>
+      <w:proofErr w:type="spellStart"/>
+      <w:r>
+        <w:t>New_list</w:t>
+      </w:r>
+      <w:proofErr w:type="spellEnd"/>
+      <w:r>
+        <w:t xml:space="preserve"> = [</w:t>
+      </w:r>
+      <w:r>
+        <w:t xml:space="preserve"> x ** 2 for x in range(10)] </w:t>
+      </w:r>
+    </w:p>
     <w:p/>
+    <w:p>
+      <w:pPr>
+        <w:pStyle w:val="CodeTitle"/>
+      </w:pPr>
+      <w:r>
+        <w:t>Dictionary Comprehension</w:t>
+      </w:r>
+    </w:p>
+    <w:p>
+      <w:r>
+        <w:t xml:space="preserve">Used to build dictionaries </w:t>
+      </w:r>
+      <w:r>
+        <w:t>with an iterator in a condensed format</w:t>
+      </w:r>
+    </w:p>
+    <w:p>
+      <w:pPr>
+        <w:pStyle w:val="Code"/>
+        <w:rPr>
+          <w:color w:val="538135" w:themeColor="accent6" w:themeShade="BF"/>
+        </w:rPr>
+      </w:pPr>
+      <w:r>
+        <w:rPr>
+          <w:color w:val="538135" w:themeColor="accent6" w:themeShade="BF"/>
+        </w:rPr>
+        <w:t xml:space="preserve"># building a dictionary from two lists of the same length using </w:t>
+      </w:r>
+      <w:proofErr w:type="spellStart"/>
+      <w:r>
+        <w:rPr>
+          <w:color w:val="538135" w:themeColor="accent6" w:themeShade="BF"/>
+        </w:rPr>
+        <w:t>dict</w:t>
+      </w:r>
+      <w:proofErr w:type="spellEnd"/>
+      <w:r>
+        <w:rPr>
+          <w:color w:val="538135" w:themeColor="accent6" w:themeShade="BF"/>
+        </w:rPr>
+        <w:t xml:space="preserve"> comprehension</w:t>
+      </w:r>
+    </w:p>
+    <w:p>
+      <w:pPr>
+        <w:pStyle w:val="Code"/>
+      </w:pPr>
+      <w:proofErr w:type="spellStart"/>
+      <w:r>
+        <w:t>New_dictionary</w:t>
+      </w:r>
+      <w:proofErr w:type="spellEnd"/>
+      <w:r>
+        <w:t xml:space="preserve"> = {</w:t>
+      </w:r>
+      <w:proofErr w:type="spellStart"/>
+      <w:r>
+        <w:t>key_list</w:t>
+      </w:r>
+      <w:proofErr w:type="spellEnd"/>
+      <w:r>
+        <w:t>[</w:t>
+      </w:r>
+      <w:proofErr w:type="spellStart"/>
+      <w:r>
+        <w:t>i</w:t>
+      </w:r>
+      <w:proofErr w:type="spellEnd"/>
+      <w:r>
+        <w:t xml:space="preserve">] : </w:t>
+      </w:r>
+      <w:proofErr w:type="spellStart"/>
+      <w:r>
+        <w:t>value_list</w:t>
+      </w:r>
+      <w:proofErr w:type="spellEnd"/>
+      <w:r>
+        <w:t>[</w:t>
+      </w:r>
+      <w:proofErr w:type="spellStart"/>
+      <w:r>
+        <w:t>i</w:t>
+      </w:r>
+      <w:proofErr w:type="spellEnd"/>
+      <w:r>
+        <w:t xml:space="preserve">] for </w:t>
+      </w:r>
+      <w:proofErr w:type="spellStart"/>
+      <w:r>
+        <w:t>i</w:t>
+      </w:r>
+      <w:proofErr w:type="spellEnd"/>
+      <w:r>
+        <w:t xml:space="preserve"> in range(</w:t>
+      </w:r>
+      <w:proofErr w:type="spellStart"/>
+      <w:r>
+        <w:t>len</w:t>
+      </w:r>
+      <w:proofErr w:type="spellEnd"/>
+      <w:r>
+        <w:t>(</w:t>
+      </w:r>
+      <w:proofErr w:type="spellStart"/>
+      <w:r>
+        <w:t>key_list</w:t>
+      </w:r>
+      <w:proofErr w:type="spellEnd"/>
+      <w:r>
+        <w:t>))}</w:t>
+      </w:r>
+    </w:p>
     <w:p/>
     <w:p>
       <w:r>
@@ -899,12 +1192,14 @@
       <w:pPr>
         <w:pStyle w:val="Heading1"/>
       </w:pPr>
-      <w:bookmarkStart w:id="2" w:name="_Toc60347915"/>
+      <w:bookmarkStart w:id="2" w:name="_Toc60488159"/>
+      <w:proofErr w:type="spellStart"/>
       <w:r>
         <w:lastRenderedPageBreak/>
         <w:t>Numpy</w:t>
       </w:r>
       <w:bookmarkEnd w:id="2"/>
+      <w:proofErr w:type="spellEnd"/>
     </w:p>
     <w:p>
       <w:pPr>
@@ -942,7 +1237,7 @@
       <w:pPr>
         <w:pStyle w:val="Heading1"/>
       </w:pPr>
-      <w:bookmarkStart w:id="3" w:name="_Toc60347916"/>
+      <w:bookmarkStart w:id="3" w:name="_Toc60488160"/>
       <w:r>
         <w:lastRenderedPageBreak/>
         <w:t>Pandas</w:t>
@@ -986,9 +1281,11 @@
       <w:pPr>
         <w:pStyle w:val="Heading2"/>
       </w:pPr>
+      <w:bookmarkStart w:id="4" w:name="_Toc60488161"/>
       <w:r>
         <w:t>Selection</w:t>
       </w:r>
+      <w:bookmarkEnd w:id="4"/>
     </w:p>
     <w:p/>
     <w:p>
@@ -1060,7 +1357,15 @@
         <w:t>column</w:t>
       </w:r>
       <w:r>
-        <w:t>'].isna()) &amp; (~</w:t>
+        <w:t>'].</w:t>
+      </w:r>
+      <w:proofErr w:type="spellStart"/>
+      <w:r>
+        <w:t>isna</w:t>
+      </w:r>
+      <w:proofErr w:type="spellEnd"/>
+      <w:r>
+        <w:t>()) &amp; (~</w:t>
       </w:r>
       <w:r>
         <w:t>data</w:t>
@@ -1072,7 +1377,15 @@
         <w:t>column</w:t>
       </w:r>
       <w:r>
-        <w:t>'].isna())]</w:t>
+        <w:t>'].</w:t>
+      </w:r>
+      <w:proofErr w:type="spellStart"/>
+      <w:r>
+        <w:t>isna</w:t>
+      </w:r>
+      <w:proofErr w:type="spellEnd"/>
+      <w:r>
+        <w:t>())]</w:t>
       </w:r>
     </w:p>
     <w:p/>
@@ -1117,22 +1430,22 @@
       <w:pPr>
         <w:pStyle w:val="Heading2"/>
       </w:pPr>
-      <w:bookmarkStart w:id="4" w:name="_Toc60347917"/>
+      <w:bookmarkStart w:id="5" w:name="_Toc60488162"/>
       <w:r>
         <w:t>Cleaning</w:t>
       </w:r>
-      <w:bookmarkEnd w:id="4"/>
+      <w:bookmarkEnd w:id="5"/>
     </w:p>
     <w:p/>
     <w:p>
       <w:pPr>
         <w:pStyle w:val="Heading2"/>
       </w:pPr>
-      <w:bookmarkStart w:id="5" w:name="_Toc60347919"/>
+      <w:bookmarkStart w:id="6" w:name="_Toc60488163"/>
       <w:r>
         <w:t>Filtering</w:t>
       </w:r>
-      <w:bookmarkEnd w:id="5"/>
+      <w:bookmarkEnd w:id="6"/>
     </w:p>
     <w:p/>
     <w:p>
@@ -1195,9 +1508,11 @@
       <w:pPr>
         <w:pStyle w:val="Heading2"/>
       </w:pPr>
+      <w:bookmarkStart w:id="7" w:name="_Toc60488164"/>
       <w:r>
         <w:t>Analysis</w:t>
       </w:r>
+      <w:bookmarkEnd w:id="7"/>
     </w:p>
     <w:p/>
     <w:p>
@@ -1211,6 +1526,26 @@
     <w:p>
       <w:pPr>
         <w:pStyle w:val="Code"/>
+        <w:rPr>
+          <w:color w:val="538135" w:themeColor="accent6" w:themeShade="BF"/>
+        </w:rPr>
+      </w:pPr>
+      <w:r>
+        <w:rPr>
+          <w:color w:val="538135" w:themeColor="accent6" w:themeShade="BF"/>
+        </w:rPr>
+        <w:t># This code is frequently used to creat</w:t>
+      </w:r>
+      <w:r>
+        <w:rPr>
+          <w:color w:val="538135" w:themeColor="accent6" w:themeShade="BF"/>
+        </w:rPr>
+        <w:t>e plots by category</w:t>
+      </w:r>
+    </w:p>
+    <w:p>
+      <w:pPr>
+        <w:pStyle w:val="Code"/>
       </w:pPr>
       <w:r>
         <w:t>data</w:t>
@@ -1242,9 +1577,11 @@
       <w:pPr>
         <w:pStyle w:val="Heading2"/>
       </w:pPr>
+      <w:bookmarkStart w:id="8" w:name="_Toc60488165"/>
       <w:r>
         <w:t>Joining</w:t>
       </w:r>
+      <w:bookmarkEnd w:id="8"/>
     </w:p>
     <w:p>
       <w:r>
@@ -1252,16 +1589,16 @@
           <w:noProof/>
         </w:rPr>
         <w:drawing>
-          <wp:anchor distT="0" distB="0" distL="114300" distR="114300" simplePos="0" relativeHeight="251658240" behindDoc="0" locked="0" layoutInCell="1" allowOverlap="1" wp14:anchorId="231E8318" wp14:editId="61C9DB4A">
+          <wp:anchor distT="0" distB="0" distL="114300" distR="114300" simplePos="0" relativeHeight="251658240" behindDoc="0" locked="0" layoutInCell="1" allowOverlap="1" wp14:anchorId="231E8318" wp14:editId="1146E569">
             <wp:simplePos x="0" y="0"/>
             <wp:positionH relativeFrom="column">
-              <wp:posOffset>839470</wp:posOffset>
+              <wp:posOffset>964896</wp:posOffset>
             </wp:positionH>
             <wp:positionV relativeFrom="paragraph">
-              <wp:posOffset>178104</wp:posOffset>
+              <wp:posOffset>177165</wp:posOffset>
             </wp:positionV>
-            <wp:extent cx="500380" cy="305435"/>
-            <wp:effectExtent l="0" t="0" r="0" b="0"/>
+            <wp:extent cx="502920" cy="301752"/>
+            <wp:effectExtent l="0" t="0" r="0" b="3175"/>
             <wp:wrapSquare wrapText="bothSides"/>
             <wp:docPr id="2" name="Picture 2"/>
             <wp:cNvGraphicFramePr>
@@ -1292,7 +1629,7 @@
                   <pic:spPr bwMode="auto">
                     <a:xfrm>
                       <a:off x="0" y="0"/>
-                      <a:ext cx="500380" cy="305435"/>
+                      <a:ext cx="502920" cy="301752"/>
                     </a:xfrm>
                     <a:prstGeom prst="rect">
                       <a:avLst/>
@@ -1321,9 +1658,223 @@
       </w:r>
     </w:p>
     <w:p>
+      <w:r>
+        <w:t xml:space="preserve">Returns </w:t>
+      </w:r>
+      <w:r>
+        <w:t xml:space="preserve">only rows with overlap </w:t>
+      </w:r>
+      <w:r>
+        <w:t>on the join columns for both datasets</w:t>
+      </w:r>
+    </w:p>
+    <w:p>
+      <w:pPr>
+        <w:pStyle w:val="Code"/>
+        <w:rPr>
+          <w:color w:val="538135" w:themeColor="accent6" w:themeShade="BF"/>
+        </w:rPr>
+      </w:pPr>
+      <w:r>
+        <w:rPr>
+          <w:color w:val="538135" w:themeColor="accent6" w:themeShade="BF"/>
+        </w:rPr>
+        <w:t>#</w:t>
+      </w:r>
+      <w:r>
+        <w:rPr>
+          <w:color w:val="538135" w:themeColor="accent6" w:themeShade="BF"/>
+        </w:rPr>
+        <w:t xml:space="preserve"> Merged data set will use suffixes to indicate the </w:t>
+      </w:r>
+      <w:r>
+        <w:rPr>
+          <w:color w:val="538135" w:themeColor="accent6" w:themeShade="BF"/>
+        </w:rPr>
+        <w:t>original dataset if there is overlap</w:t>
+      </w:r>
+    </w:p>
+    <w:p>
+      <w:pPr>
+        <w:pStyle w:val="Code"/>
+        <w:rPr>
+          <w:color w:val="538135" w:themeColor="accent6" w:themeShade="BF"/>
+        </w:rPr>
+      </w:pPr>
+      <w:r>
+        <w:rPr>
+          <w:color w:val="538135" w:themeColor="accent6" w:themeShade="BF"/>
+        </w:rPr>
+        <w:lastRenderedPageBreak/>
+        <w:t>#</w:t>
+      </w:r>
+      <w:r>
+        <w:rPr>
+          <w:color w:val="538135" w:themeColor="accent6" w:themeShade="BF"/>
+        </w:rPr>
+        <w:t xml:space="preserve"> Use of the suffix</w:t>
+      </w:r>
+      <w:r>
+        <w:rPr>
+          <w:color w:val="538135" w:themeColor="accent6" w:themeShade="BF"/>
+        </w:rPr>
+        <w:t>es</w:t>
+      </w:r>
+      <w:r>
+        <w:rPr>
+          <w:color w:val="538135" w:themeColor="accent6" w:themeShade="BF"/>
+        </w:rPr>
+        <w:t xml:space="preserve"> = </w:t>
+      </w:r>
+      <w:r>
+        <w:rPr>
+          <w:color w:val="538135" w:themeColor="accent6" w:themeShade="BF"/>
+        </w:rPr>
+        <w:t>(</w:t>
+      </w:r>
+      <w:r>
+        <w:rPr>
+          <w:color w:val="538135" w:themeColor="accent6" w:themeShade="BF"/>
+        </w:rPr>
+        <w:t>‘</w:t>
+      </w:r>
+      <w:r>
+        <w:rPr>
+          <w:color w:val="538135" w:themeColor="accent6" w:themeShade="BF"/>
+        </w:rPr>
+        <w:t>_suffix1’, ‘_suffix2’</w:t>
+      </w:r>
+      <w:r>
+        <w:rPr>
+          <w:color w:val="538135" w:themeColor="accent6" w:themeShade="BF"/>
+        </w:rPr>
+        <w:t>)</w:t>
+      </w:r>
+      <w:r>
+        <w:rPr>
+          <w:color w:val="538135" w:themeColor="accent6" w:themeShade="BF"/>
+        </w:rPr>
+        <w:t xml:space="preserve"> can override the x/y default suffixes</w:t>
+      </w:r>
+    </w:p>
+    <w:p>
+      <w:pPr>
+        <w:pStyle w:val="Code"/>
+      </w:pPr>
+      <w:r>
+        <w:t xml:space="preserve">returned_dataframe = </w:t>
+      </w:r>
+      <w:proofErr w:type="spellStart"/>
+      <w:r>
+        <w:t>data.merge</w:t>
+      </w:r>
+      <w:proofErr w:type="spellEnd"/>
+      <w:r>
+        <w:t>(</w:t>
+      </w:r>
+      <w:r>
+        <w:t>data2, on=</w:t>
+      </w:r>
+      <w:r>
+        <w:t>[</w:t>
+      </w:r>
+      <w:r>
+        <w:t>’column</w:t>
+      </w:r>
+      <w:r>
+        <w:t>1</w:t>
+      </w:r>
+      <w:r>
+        <w:t>’</w:t>
+      </w:r>
+      <w:r>
+        <w:t>, ‘column2’]</w:t>
+      </w:r>
+      <w:r>
+        <w:t>)</w:t>
+      </w:r>
+    </w:p>
+    <w:p>
+      <w:r>
+        <w:rPr>
+          <w:noProof/>
+        </w:rPr>
+        <w:drawing>
+          <wp:anchor distT="0" distB="0" distL="114300" distR="114300" simplePos="0" relativeHeight="251661312" behindDoc="0" locked="0" layoutInCell="1" allowOverlap="1" wp14:anchorId="43BFACEE" wp14:editId="72F23FCC">
+            <wp:simplePos x="0" y="0"/>
+            <wp:positionH relativeFrom="column">
+              <wp:posOffset>964896</wp:posOffset>
+            </wp:positionH>
+            <wp:positionV relativeFrom="paragraph">
+              <wp:posOffset>172720</wp:posOffset>
+            </wp:positionV>
+            <wp:extent cx="493776" cy="301752"/>
+            <wp:effectExtent l="0" t="0" r="1905" b="3175"/>
+            <wp:wrapSquare wrapText="bothSides"/>
+            <wp:docPr id="4" name="Picture 4"/>
+            <wp:cNvGraphicFramePr>
+              <a:graphicFrameLocks xmlns:a="http://schemas.openxmlformats.org/drawingml/2006/main" noChangeAspect="1"/>
+            </wp:cNvGraphicFramePr>
+            <a:graphic xmlns:a="http://schemas.openxmlformats.org/drawingml/2006/main">
+              <a:graphicData uri="http://schemas.openxmlformats.org/drawingml/2006/picture">
+                <pic:pic xmlns:pic="http://schemas.openxmlformats.org/drawingml/2006/picture">
+                  <pic:nvPicPr>
+                    <pic:cNvPr id="0" name="Picture 4"/>
+                    <pic:cNvPicPr>
+                      <a:picLocks noChangeAspect="1" noChangeArrowheads="1"/>
+                    </pic:cNvPicPr>
+                  </pic:nvPicPr>
+                  <pic:blipFill>
+                    <a:blip r:embed="rId10" cstate="print">
+                      <a:extLst>
+                        <a:ext uri="{28A0092B-C50C-407E-A947-70E740481C1C}">
+                          <a14:useLocalDpi xmlns:a14="http://schemas.microsoft.com/office/drawing/2010/main" val="0"/>
+                        </a:ext>
+                      </a:extLst>
+                    </a:blip>
+                    <a:srcRect/>
+                    <a:stretch>
+                      <a:fillRect/>
+                    </a:stretch>
+                  </pic:blipFill>
+                  <pic:spPr bwMode="auto">
+                    <a:xfrm>
+                      <a:off x="0" y="0"/>
+                      <a:ext cx="493776" cy="301752"/>
+                    </a:xfrm>
+                    <a:prstGeom prst="rect">
+                      <a:avLst/>
+                    </a:prstGeom>
+                    <a:noFill/>
+                  </pic:spPr>
+                </pic:pic>
+              </a:graphicData>
+            </a:graphic>
+            <wp14:sizeRelH relativeFrom="margin">
+              <wp14:pctWidth>0</wp14:pctWidth>
+            </wp14:sizeRelH>
+            <wp14:sizeRelV relativeFrom="margin">
+              <wp14:pctHeight>0</wp14:pctHeight>
+            </wp14:sizeRelV>
+          </wp:anchor>
+        </w:drawing>
+      </w:r>
+    </w:p>
+    <w:p>
       <w:pPr>
         <w:pStyle w:val="CodeTitle"/>
       </w:pPr>
+      <w:r>
+        <w:t>Outer Join</w:t>
+      </w:r>
+    </w:p>
+    <w:p>
+      <w:r>
+        <w:t xml:space="preserve">Outer joins return rows from both tables regardless of a match. If there is no match for a row a new row is added with the corresponding data from </w:t>
+      </w:r>
+      <w:r>
+        <w:t>the table to be merged.</w:t>
+      </w:r>
     </w:p>
     <w:p>
       <w:pPr>
@@ -1336,81 +1887,123 @@
         <w:rPr>
           <w:color w:val="538135" w:themeColor="accent6" w:themeShade="BF"/>
         </w:rPr>
-        <w:t>#</w:t>
-      </w:r>
-      <w:r>
-        <w:rPr>
-          <w:color w:val="538135" w:themeColor="accent6" w:themeShade="BF"/>
-        </w:rPr>
-        <w:t xml:space="preserve"> Merged data set will use suffixes to indicate the </w:t>
-      </w:r>
-      <w:r>
-        <w:rPr>
-          <w:color w:val="538135" w:themeColor="accent6" w:themeShade="BF"/>
-        </w:rPr>
-        <w:t>original dataset if there is overlap</w:t>
+        <w:t># Non-matching row data will be filled in with null values</w:t>
       </w:r>
     </w:p>
     <w:p>
       <w:pPr>
         <w:pStyle w:val="Code"/>
-        <w:rPr>
-          <w:color w:val="538135" w:themeColor="accent6" w:themeShade="BF"/>
-        </w:rPr>
-      </w:pPr>
-      <w:r>
-        <w:rPr>
-          <w:color w:val="538135" w:themeColor="accent6" w:themeShade="BF"/>
-        </w:rPr>
-        <w:t>#</w:t>
-      </w:r>
-      <w:r>
-        <w:rPr>
-          <w:color w:val="538135" w:themeColor="accent6" w:themeShade="BF"/>
-        </w:rPr>
-        <w:t xml:space="preserve"> Use of the suffix</w:t>
-      </w:r>
-      <w:r>
-        <w:rPr>
-          <w:color w:val="538135" w:themeColor="accent6" w:themeShade="BF"/>
-        </w:rPr>
-        <w:t>es</w:t>
-      </w:r>
-      <w:r>
-        <w:rPr>
-          <w:color w:val="538135" w:themeColor="accent6" w:themeShade="BF"/>
-        </w:rPr>
-        <w:t xml:space="preserve"> = </w:t>
-      </w:r>
-      <w:r>
-        <w:rPr>
-          <w:color w:val="538135" w:themeColor="accent6" w:themeShade="BF"/>
-        </w:rPr>
-        <w:t>(</w:t>
-      </w:r>
-      <w:r>
-        <w:rPr>
-          <w:color w:val="538135" w:themeColor="accent6" w:themeShade="BF"/>
-        </w:rPr>
-        <w:t>‘</w:t>
-      </w:r>
-      <w:r>
-        <w:rPr>
-          <w:color w:val="538135" w:themeColor="accent6" w:themeShade="BF"/>
-        </w:rPr>
-        <w:t>_suffix1’, ‘_suffix2’</w:t>
-      </w:r>
-      <w:r>
-        <w:rPr>
-          <w:color w:val="538135" w:themeColor="accent6" w:themeShade="BF"/>
-        </w:rPr>
+      </w:pPr>
+      <w:r>
+        <w:t xml:space="preserve">returned_dataframe = </w:t>
+      </w:r>
+      <w:proofErr w:type="spellStart"/>
+      <w:r>
+        <w:t>data.merge</w:t>
+      </w:r>
+      <w:proofErr w:type="spellEnd"/>
+      <w:r>
+        <w:t>(data2, on=’column’, how=’outer’, suffixes=</w:t>
+      </w:r>
+      <w:r>
+        <w:t>(‘_data’, ‘_data2’</w:t>
+      </w:r>
+      <w:r>
         <w:t>)</w:t>
       </w:r>
       <w:r>
-        <w:rPr>
-          <w:color w:val="538135" w:themeColor="accent6" w:themeShade="BF"/>
-        </w:rPr>
-        <w:t xml:space="preserve"> can override the x/y default suffixes</w:t>
+        <w:t>)</w:t>
+      </w:r>
+    </w:p>
+    <w:p>
+      <w:r>
+        <w:rPr>
+          <w:noProof/>
+        </w:rPr>
+        <w:drawing>
+          <wp:anchor distT="0" distB="0" distL="114300" distR="114300" simplePos="0" relativeHeight="251659264" behindDoc="0" locked="0" layoutInCell="1" allowOverlap="1" wp14:anchorId="4DBA6307" wp14:editId="09BFC1B7">
+            <wp:simplePos x="0" y="0"/>
+            <wp:positionH relativeFrom="column">
+              <wp:posOffset>964896</wp:posOffset>
+            </wp:positionH>
+            <wp:positionV relativeFrom="paragraph">
+              <wp:posOffset>182880</wp:posOffset>
+            </wp:positionV>
+            <wp:extent cx="493776" cy="301752"/>
+            <wp:effectExtent l="0" t="0" r="1905" b="3175"/>
+            <wp:wrapSquare wrapText="bothSides"/>
+            <wp:docPr id="1" name="Picture 1"/>
+            <wp:cNvGraphicFramePr>
+              <a:graphicFrameLocks xmlns:a="http://schemas.openxmlformats.org/drawingml/2006/main" noChangeAspect="1"/>
+            </wp:cNvGraphicFramePr>
+            <a:graphic xmlns:a="http://schemas.openxmlformats.org/drawingml/2006/main">
+              <a:graphicData uri="http://schemas.openxmlformats.org/drawingml/2006/picture">
+                <pic:pic xmlns:pic="http://schemas.openxmlformats.org/drawingml/2006/picture">
+                  <pic:nvPicPr>
+                    <pic:cNvPr id="0" name="Picture 2"/>
+                    <pic:cNvPicPr>
+                      <a:picLocks noChangeAspect="1" noChangeArrowheads="1"/>
+                    </pic:cNvPicPr>
+                  </pic:nvPicPr>
+                  <pic:blipFill>
+                    <a:blip r:embed="rId11" cstate="print">
+                      <a:extLst>
+                        <a:ext uri="{28A0092B-C50C-407E-A947-70E740481C1C}">
+                          <a14:useLocalDpi xmlns:a14="http://schemas.microsoft.com/office/drawing/2010/main" val="0"/>
+                        </a:ext>
+                      </a:extLst>
+                    </a:blip>
+                    <a:srcRect/>
+                    <a:stretch>
+                      <a:fillRect/>
+                    </a:stretch>
+                  </pic:blipFill>
+                  <pic:spPr bwMode="auto">
+                    <a:xfrm>
+                      <a:off x="0" y="0"/>
+                      <a:ext cx="493776" cy="301752"/>
+                    </a:xfrm>
+                    <a:prstGeom prst="rect">
+                      <a:avLst/>
+                    </a:prstGeom>
+                    <a:noFill/>
+                  </pic:spPr>
+                </pic:pic>
+              </a:graphicData>
+            </a:graphic>
+            <wp14:sizeRelH relativeFrom="margin">
+              <wp14:pctWidth>0</wp14:pctWidth>
+            </wp14:sizeRelH>
+            <wp14:sizeRelV relativeFrom="margin">
+              <wp14:pctHeight>0</wp14:pctHeight>
+            </wp14:sizeRelV>
+          </wp:anchor>
+        </w:drawing>
+      </w:r>
+    </w:p>
+    <w:p>
+      <w:pPr>
+        <w:pStyle w:val="CodeTitle"/>
+      </w:pPr>
+      <w:r>
+        <w:t>Left Join</w:t>
+      </w:r>
+    </w:p>
+    <w:p>
+      <w:r>
+        <w:t xml:space="preserve">Returns all rows from the left data set and </w:t>
+      </w:r>
+      <w:r>
+        <w:t>overlapping data from the right set join criteria</w:t>
+      </w:r>
+      <w:r>
+        <w:t>. Number of rows will always be equal to the number in the left table.</w:t>
+      </w:r>
+      <w:r>
+        <w:t xml:space="preserve"> This type of join is typically used to add data to a dataset</w:t>
+      </w:r>
+      <w:r>
+        <w:t>.</w:t>
       </w:r>
     </w:p>
     <w:p>
@@ -1418,63 +2011,222 @@
         <w:pStyle w:val="Code"/>
       </w:pPr>
       <w:r>
-        <w:lastRenderedPageBreak/>
-        <w:t>returned_dataframe = data.merge(</w:t>
-      </w:r>
-      <w:r>
-        <w:t>data2, on=</w:t>
-      </w:r>
-      <w:r>
-        <w:t>[</w:t>
-      </w:r>
-      <w:r>
-        <w:t>’column</w:t>
-      </w:r>
-      <w:r>
-        <w:t>1</w:t>
+        <w:t xml:space="preserve">returned_dataframe = </w:t>
+      </w:r>
+      <w:proofErr w:type="spellStart"/>
+      <w:r>
+        <w:t>data.merge</w:t>
+      </w:r>
+      <w:proofErr w:type="spellEnd"/>
+      <w:r>
+        <w:t>(data2, on=[’column1’, ‘column2’], how=’left’)</w:t>
+      </w:r>
+    </w:p>
+    <w:p>
+      <w:r>
+        <w:rPr>
+          <w:noProof/>
+        </w:rPr>
+        <w:drawing>
+          <wp:anchor distT="0" distB="0" distL="114300" distR="114300" simplePos="0" relativeHeight="251660288" behindDoc="0" locked="0" layoutInCell="1" allowOverlap="1" wp14:anchorId="4C10CE97" wp14:editId="24F479FB">
+            <wp:simplePos x="0" y="0"/>
+            <wp:positionH relativeFrom="column">
+              <wp:posOffset>964896</wp:posOffset>
+            </wp:positionH>
+            <wp:positionV relativeFrom="paragraph">
+              <wp:posOffset>201930</wp:posOffset>
+            </wp:positionV>
+            <wp:extent cx="493776" cy="301752"/>
+            <wp:effectExtent l="0" t="0" r="1905" b="3175"/>
+            <wp:wrapSquare wrapText="bothSides"/>
+            <wp:docPr id="3" name="Picture 3"/>
+            <wp:cNvGraphicFramePr>
+              <a:graphicFrameLocks xmlns:a="http://schemas.openxmlformats.org/drawingml/2006/main" noChangeAspect="1"/>
+            </wp:cNvGraphicFramePr>
+            <a:graphic xmlns:a="http://schemas.openxmlformats.org/drawingml/2006/main">
+              <a:graphicData uri="http://schemas.openxmlformats.org/drawingml/2006/picture">
+                <pic:pic xmlns:pic="http://schemas.openxmlformats.org/drawingml/2006/picture">
+                  <pic:nvPicPr>
+                    <pic:cNvPr id="0" name="Picture 3"/>
+                    <pic:cNvPicPr>
+                      <a:picLocks noChangeAspect="1" noChangeArrowheads="1"/>
+                    </pic:cNvPicPr>
+                  </pic:nvPicPr>
+                  <pic:blipFill>
+                    <a:blip r:embed="rId12" cstate="print">
+                      <a:extLst>
+                        <a:ext uri="{28A0092B-C50C-407E-A947-70E740481C1C}">
+                          <a14:useLocalDpi xmlns:a14="http://schemas.microsoft.com/office/drawing/2010/main" val="0"/>
+                        </a:ext>
+                      </a:extLst>
+                    </a:blip>
+                    <a:srcRect/>
+                    <a:stretch>
+                      <a:fillRect/>
+                    </a:stretch>
+                  </pic:blipFill>
+                  <pic:spPr bwMode="auto">
+                    <a:xfrm>
+                      <a:off x="0" y="0"/>
+                      <a:ext cx="493776" cy="301752"/>
+                    </a:xfrm>
+                    <a:prstGeom prst="rect">
+                      <a:avLst/>
+                    </a:prstGeom>
+                    <a:noFill/>
+                  </pic:spPr>
+                </pic:pic>
+              </a:graphicData>
+            </a:graphic>
+            <wp14:sizeRelH relativeFrom="margin">
+              <wp14:pctWidth>0</wp14:pctWidth>
+            </wp14:sizeRelH>
+            <wp14:sizeRelV relativeFrom="margin">
+              <wp14:pctHeight>0</wp14:pctHeight>
+            </wp14:sizeRelV>
+          </wp:anchor>
+        </w:drawing>
+      </w:r>
+    </w:p>
+    <w:p>
+      <w:pPr>
+        <w:pStyle w:val="CodeTitle"/>
+      </w:pPr>
+      <w:r>
+        <w:t>Right Join</w:t>
+      </w:r>
+    </w:p>
+    <w:p>
+      <w:r>
+        <w:t xml:space="preserve">The opposite of the left join. Included is some additional arguments that apply to the merge </w:t>
+      </w:r>
+      <w:r>
+        <w:t>function for specifying columns to merge on with different names in each data set.</w:t>
+      </w:r>
+    </w:p>
+    <w:p>
+      <w:pPr>
+        <w:pStyle w:val="Code"/>
+      </w:pPr>
+      <w:r>
+        <w:t xml:space="preserve">returned_dataframe = </w:t>
+      </w:r>
+      <w:proofErr w:type="spellStart"/>
+      <w:r>
+        <w:t>data.merge</w:t>
+      </w:r>
+      <w:proofErr w:type="spellEnd"/>
+      <w:r>
+        <w:t xml:space="preserve">(data2, how=’right’, </w:t>
+      </w:r>
+      <w:proofErr w:type="spellStart"/>
+      <w:r>
+        <w:t>left_on</w:t>
+      </w:r>
+      <w:proofErr w:type="spellEnd"/>
+      <w:r>
+        <w:t>=</w:t>
       </w:r>
       <w:r>
         <w:t>’</w:t>
       </w:r>
-      <w:r>
-        <w:t>, ‘column2’]</w:t>
+      <w:proofErr w:type="spellStart"/>
+      <w:r>
+        <w:t>left_column</w:t>
+      </w:r>
+      <w:proofErr w:type="spellEnd"/>
+      <w:r>
+        <w:t xml:space="preserve"> \</w:t>
+      </w:r>
+    </w:p>
+    <w:p>
+      <w:pPr>
+        <w:pStyle w:val="Code"/>
+        <w:ind w:firstLine="432"/>
+      </w:pPr>
+      <w:r>
+        <w:t xml:space="preserve">                  </w:t>
+      </w:r>
+      <w:proofErr w:type="spellStart"/>
+      <w:r>
+        <w:t>right_on</w:t>
+      </w:r>
+      <w:proofErr w:type="spellEnd"/>
+      <w:r>
+        <w:t>=’</w:t>
+      </w:r>
+      <w:proofErr w:type="spellStart"/>
+      <w:r>
+        <w:t>right_column</w:t>
+      </w:r>
+      <w:proofErr w:type="spellEnd"/>
+      <w:r>
+        <w:t>’</w:t>
       </w:r>
       <w:r>
         <w:t>)</w:t>
       </w:r>
     </w:p>
+    <w:p/>
     <w:p>
       <w:pPr>
         <w:pStyle w:val="CodeTitle"/>
       </w:pPr>
       <w:r>
-        <w:t>Outer Join</w:t>
+        <w:t>Self Join</w:t>
+      </w:r>
+    </w:p>
+    <w:p>
+      <w:r>
+        <w:t>U</w:t>
+      </w:r>
+      <w:r>
+        <w:t>sed to merge a table with itself to add columns for hierarchical or sequential data.</w:t>
+      </w:r>
+      <w:r>
+        <w:t xml:space="preserve"> To </w:t>
+      </w:r>
+      <w:proofErr w:type="spellStart"/>
+      <w:r>
+        <w:t>self join</w:t>
+      </w:r>
+      <w:proofErr w:type="spellEnd"/>
+      <w:r>
+        <w:t xml:space="preserve"> use the same data set for both the left and right tables. Setting the merge method can produce</w:t>
+      </w:r>
+      <w:r>
+        <w:t xml:space="preserve"> filtering effects as well.</w:t>
+      </w:r>
+    </w:p>
+    <w:p>
+      <w:pPr>
+        <w:pStyle w:val="Code"/>
+      </w:pPr>
+      <w:r>
+        <w:t xml:space="preserve">returned_dataframe = </w:t>
+      </w:r>
+      <w:proofErr w:type="spellStart"/>
+      <w:r>
+        <w:t>data.merge</w:t>
+      </w:r>
+      <w:proofErr w:type="spellEnd"/>
+      <w:r>
+        <w:t>(data, on=’column’, suffixes=(‘_</w:t>
+      </w:r>
+      <w:r>
+        <w:t>level1</w:t>
+      </w:r>
+      <w:r>
+        <w:t>’, ‘_</w:t>
+      </w:r>
+      <w:r>
+        <w:t>level2</w:t>
+      </w:r>
+      <w:r>
+        <w:t>’))</w:t>
       </w:r>
     </w:p>
     <w:p/>
-    <w:p/>
-    <w:p>
-      <w:pPr>
-        <w:pStyle w:val="CodeTitle"/>
-      </w:pPr>
-      <w:r>
-        <w:t>Left Join</w:t>
-      </w:r>
-    </w:p>
-    <w:p/>
-    <w:p/>
-    <w:p>
-      <w:pPr>
-        <w:pStyle w:val="CodeTitle"/>
-      </w:pPr>
-      <w:r>
-        <w:t>Right Join</w:t>
-      </w:r>
-    </w:p>
-    <w:p/>
-    <w:p/>
-    <w:p/>
-    <w:p/>
     <w:p>
       <w:r>
         <w:t xml:space="preserve">-- [end of section] -- </w:t>
@@ -1489,12 +2241,12 @@
       <w:pPr>
         <w:pStyle w:val="Heading1"/>
       </w:pPr>
-      <w:bookmarkStart w:id="6" w:name="_Toc60347920"/>
+      <w:bookmarkStart w:id="9" w:name="_Toc60488166"/>
       <w:r>
         <w:lastRenderedPageBreak/>
         <w:t>Matplotlib</w:t>
       </w:r>
-      <w:bookmarkEnd w:id="6"/>
+      <w:bookmarkEnd w:id="9"/>
     </w:p>
     <w:p>
       <w:pPr>
@@ -1502,7 +2254,7 @@
           <w:rStyle w:val="IntenseEmphasis"/>
         </w:rPr>
       </w:pPr>
-      <w:hyperlink r:id="rId10" w:history="1">
+      <w:hyperlink r:id="rId13" w:history="1">
         <w:r>
           <w:rPr>
             <w:rStyle w:val="IntenseEmphasis"/>
@@ -1544,12 +2296,12 @@
       <w:pPr>
         <w:pStyle w:val="Heading1"/>
       </w:pPr>
-      <w:bookmarkStart w:id="7" w:name="_Toc60347921"/>
+      <w:bookmarkStart w:id="10" w:name="_Toc60488167"/>
       <w:r>
         <w:lastRenderedPageBreak/>
         <w:t>Seaborn</w:t>
       </w:r>
-      <w:bookmarkEnd w:id="7"/>
+      <w:bookmarkEnd w:id="10"/>
     </w:p>
     <w:p>
       <w:pPr>
@@ -1557,7 +2309,7 @@
           <w:rStyle w:val="IntenseEmphasis"/>
         </w:rPr>
       </w:pPr>
-      <w:hyperlink r:id="rId11" w:history="1">
+      <w:hyperlink r:id="rId14" w:history="1">
         <w:r>
           <w:rPr>
             <w:rStyle w:val="IntenseEmphasis"/>
@@ -1581,12 +2333,12 @@
       <w:pPr>
         <w:pStyle w:val="Heading1"/>
       </w:pPr>
-      <w:bookmarkStart w:id="8" w:name="_Toc60347922"/>
+      <w:bookmarkStart w:id="11" w:name="_Toc60488168"/>
       <w:r>
         <w:lastRenderedPageBreak/>
         <w:t>Appendix A</w:t>
       </w:r>
-      <w:bookmarkEnd w:id="8"/>
+      <w:bookmarkEnd w:id="11"/>
     </w:p>
     <w:sectPr>
       <w:pgSz w:w="12240" w:h="15840"/>
@@ -2416,25 +3168,28 @@
     <w:basedOn w:val="Normal"/>
     <w:link w:val="CodeTitleChar"/>
     <w:qFormat/>
-    <w:rsid w:val="007C6B4A"/>
+    <w:rsid w:val="00FE145D"/>
     <w:rPr>
       <w:rFonts w:ascii="Inconsolata" w:hAnsi="Inconsolata"/>
       <w:b/>
       <w:bCs/>
       <w:color w:val="5F5F5F"/>
+      <w:sz w:val="24"/>
+      <w:szCs w:val="40"/>
     </w:rPr>
   </w:style>
   <w:style w:type="character" w:customStyle="1" w:styleId="CodeTitleChar">
     <w:name w:val="Code Title Char"/>
     <w:basedOn w:val="DefaultParagraphFont"/>
     <w:link w:val="CodeTitle"/>
-    <w:rsid w:val="007C6B4A"/>
+    <w:rsid w:val="00FE145D"/>
     <w:rPr>
       <w:rFonts w:ascii="Inconsolata" w:hAnsi="Inconsolata"/>
       <w:b/>
       <w:bCs/>
       <w:color w:val="5F5F5F"/>
-      <w:sz w:val="20"/>
+      <w:sz w:val="24"/>
+      <w:szCs w:val="40"/>
     </w:rPr>
   </w:style>
   <w:style w:type="character" w:customStyle="1" w:styleId="mtk5">

</xml_diff>